<commit_message>
Advisor meeting agenda and minutes week 7
</commit_message>
<xml_diff>
--- a/Advisor weekly meeting agenda/Advisor Meeting Agenda Week 7.docx
+++ b/Advisor weekly meeting agenda/Advisor Meeting Agenda Week 7.docx
@@ -680,7 +680,7 @@
               <w:widowControl w:val="0"/>
             </w:pPr>
             <w:r>
-              <w:t>No acceptance of previous minutes.</w:t>
+              <w:t>Discussed whether we agree with the items of previous minutes.</w:t>
             </w:r>
           </w:p>
           <w:p>
@@ -752,9 +752,6 @@
             <w:r>
               <w:t xml:space="preserve">3.1 </w:t>
             </w:r>
-            <w:r>
-              <w:t>Audit</w:t>
-            </w:r>
           </w:p>
         </w:tc>
         <w:tc>
@@ -825,9 +822,6 @@
             <w:pPr>
               <w:widowControl w:val="0"/>
             </w:pPr>
-            <w:r>
-              <w:t>Discussed the advice of improvement that Robert has given us.</w:t>
-            </w:r>
           </w:p>
           <w:p>
             <w:pPr>
@@ -991,7 +985,7 @@
               <w:widowControl w:val="0"/>
             </w:pPr>
             <w:r>
-              <w:t>1.Document</w:t>
+              <w:t>1.Work completion for last week</w:t>
             </w:r>
           </w:p>
         </w:tc>
@@ -1014,13 +1008,10 @@
               <w:widowControl w:val="0"/>
             </w:pPr>
             <w:r>
-              <w:t xml:space="preserve"> </w:t>
-            </w:r>
-            <w:proofErr w:type="spellStart"/>
-            <w:r>
-              <w:t>Chalinor</w:t>
-            </w:r>
-            <w:proofErr w:type="spellEnd"/>
+              <w:t xml:space="preserve"> Team</w:t>
+            </w:r>
+            <w:bookmarkStart w:id="0" w:name="_GoBack"/>
+            <w:bookmarkEnd w:id="0"/>
           </w:p>
         </w:tc>
         <w:tc>
@@ -1072,7 +1063,13 @@
               <w:widowControl w:val="0"/>
             </w:pPr>
             <w:r>
-              <w:t>Discuss the completion of documentation of last week.</w:t>
+              <w:t xml:space="preserve">Discuss the completion of </w:t>
+            </w:r>
+            <w:r>
+              <w:t>work</w:t>
+            </w:r>
+            <w:r>
+              <w:t xml:space="preserve"> of last week.</w:t>
             </w:r>
           </w:p>
         </w:tc>
@@ -1396,8 +1393,6 @@
             <w:r>
               <w:t>April, 2016</w:t>
             </w:r>
-            <w:bookmarkStart w:id="0" w:name="_GoBack"/>
-            <w:bookmarkEnd w:id="0"/>
           </w:p>
           <w:p>
             <w:pPr>

</xml_diff>

<commit_message>
for the second audit
</commit_message>
<xml_diff>
--- a/Advisor weekly meeting agenda/Advisor Meeting Agenda Week 7.docx
+++ b/Advisor weekly meeting agenda/Advisor Meeting Agenda Week 7.docx
@@ -752,6 +752,15 @@
             <w:r>
               <w:t xml:space="preserve">3.1 </w:t>
             </w:r>
+            <w:r>
+              <w:rPr>
+                <w:rFonts w:eastAsiaTheme="minorEastAsia"/>
+                <w:lang w:eastAsia="zh-CN"/>
+              </w:rPr>
+              <w:t>No items from previous minutes discussed</w:t>
+            </w:r>
+            <w:bookmarkStart w:id="0" w:name="_GoBack"/>
+            <w:bookmarkEnd w:id="0"/>
           </w:p>
         </w:tc>
         <w:tc>
@@ -1010,8 +1019,6 @@
             <w:r>
               <w:t xml:space="preserve"> Team</w:t>
             </w:r>
-            <w:bookmarkStart w:id="0" w:name="_GoBack"/>
-            <w:bookmarkEnd w:id="0"/>
           </w:p>
         </w:tc>
         <w:tc>

</xml_diff>